<commit_message>
Added feasibility study to documentation
</commit_message>
<xml_diff>
--- a/Docs/Documentation.docx
+++ b/Docs/Documentation.docx
@@ -72,13 +72,19 @@
         <w:t>this</w:t>
       </w:r>
       <w:r>
-        <w:t xml:space="preserve"> application </w:t>
-      </w:r>
-      <w:r>
-        <w:t xml:space="preserve">will compile a </w:t>
-      </w:r>
-      <w:r>
-        <w:t xml:space="preserve">plan a budget for her vacation. Based on her </w:t>
+        <w:t xml:space="preserve"> </w:t>
+      </w:r>
+      <w:r>
+        <w:t xml:space="preserve">web </w:t>
+      </w:r>
+      <w:r>
+        <w:t xml:space="preserve">application </w:t>
+      </w:r>
+      <w:r>
+        <w:t xml:space="preserve">will compile </w:t>
+      </w:r>
+      <w:r>
+        <w:t xml:space="preserve">a budget for her vacation. Based on her </w:t>
       </w:r>
       <w:r>
         <w:t>vacation</w:t>
@@ -96,13 +102,55 @@
         <w:t>retrieve</w:t>
       </w:r>
       <w:r>
-        <w:t xml:space="preserve"> a selection of hotels, food spots or restaurants, common modes of transportation, and activity areas. Once she is satisfied with her selection, </w:t>
-      </w:r>
-      <w:r>
-        <w:t xml:space="preserve">the application will compile a plan detailing the hotel, food spots, transportations, and activity areas and provide an estimated budget for her vacation. </w:t>
-      </w:r>
-      <w:r>
-        <w:t xml:space="preserve">Additionally, it will suggest how much she can per month before her vacation. </w:t>
+        <w:t xml:space="preserve"> a selection of </w:t>
+      </w:r>
+      <w:r>
+        <w:t>accommodation</w:t>
+      </w:r>
+      <w:r>
+        <w:t xml:space="preserve">, food spots, common modes of transportation, and </w:t>
+      </w:r>
+      <w:r>
+        <w:t>attraction</w:t>
+      </w:r>
+      <w:r>
+        <w:t xml:space="preserve"> </w:t>
+      </w:r>
+      <w:r>
+        <w:t>places to visit</w:t>
+      </w:r>
+      <w:r>
+        <w:t xml:space="preserve">. Once she is satisfied with her selection, </w:t>
+      </w:r>
+      <w:r>
+        <w:t xml:space="preserve">the application will compile a plan detailing the hotel, food spots, transportations, and </w:t>
+      </w:r>
+      <w:r>
+        <w:t>attractions</w:t>
+      </w:r>
+      <w:r>
+        <w:t xml:space="preserve"> </w:t>
+      </w:r>
+      <w:r>
+        <w:t>places</w:t>
+      </w:r>
+      <w:r>
+        <w:t xml:space="preserve"> and provide an estimated budget for her vacation. </w:t>
+      </w:r>
+      <w:r>
+        <w:t xml:space="preserve">Additionally, it will suggest how much she can </w:t>
+      </w:r>
+      <w:r>
+        <w:t xml:space="preserve">save </w:t>
+      </w:r>
+      <w:r>
+        <w:t>per month before her vacation</w:t>
+      </w:r>
+      <w:r>
+        <w:t xml:space="preserve"> to meet the estimated budget</w:t>
+      </w:r>
+      <w:r>
+        <w:t xml:space="preserve">. </w:t>
       </w:r>
     </w:p>
     <w:p>
@@ -301,6 +349,7 @@
         <w:jc w:val="both"/>
       </w:pPr>
       <w:r>
+        <w:lastRenderedPageBreak/>
         <w:t>View and add suggestions to suggestion board</w:t>
       </w:r>
     </w:p>
@@ -309,6 +358,716 @@
         <w:jc w:val="both"/>
       </w:pPr>
     </w:p>
+    <w:p>
+      <w:pPr>
+        <w:pStyle w:val="Heading1"/>
+      </w:pPr>
+      <w:r>
+        <w:t>Non-functional requirements</w:t>
+      </w:r>
+    </w:p>
+    <w:p>
+      <w:pPr>
+        <w:jc w:val="both"/>
+      </w:pPr>
+      <w:r>
+        <w:t xml:space="preserve">The user’s passwords will be hashed before they are stored in the database for enhanced security. It will also be a responsive application to enable accessibility for desktop, Android and iOS devices. </w:t>
+      </w:r>
+    </w:p>
+    <w:p>
+      <w:pPr>
+        <w:jc w:val="both"/>
+      </w:pPr>
+    </w:p>
+    <w:p>
+      <w:pPr>
+        <w:pStyle w:val="Heading1"/>
+      </w:pPr>
+      <w:r>
+        <w:t>Feasibility study</w:t>
+      </w:r>
+    </w:p>
+    <w:p>
+      <w:pPr>
+        <w:pStyle w:val="Heading2"/>
+      </w:pPr>
+      <w:r>
+        <w:t>Market feasibility</w:t>
+      </w:r>
+    </w:p>
+    <w:p>
+      <w:pPr>
+        <w:jc w:val="both"/>
+      </w:pPr>
+      <w:r>
+        <w:t xml:space="preserve">There are several vacation planner apps with budgeting features. For example, </w:t>
+      </w:r>
+      <w:proofErr w:type="spellStart"/>
+      <w:r>
+        <w:t>Stippl</w:t>
+      </w:r>
+      <w:proofErr w:type="spellEnd"/>
+      <w:r>
+        <w:t xml:space="preserve"> offers itinerary planning, travel budgeting, and an AI feature that generates tailored itineraries based on your destination. It also helps find accommodation, transportation, restaurants, and activities. Its budget planner lets users set limits, track purchases, and split expenses among co-travel</w:t>
+      </w:r>
+      <w:r>
+        <w:t>l</w:t>
+      </w:r>
+      <w:r>
+        <w:t>ers.</w:t>
+      </w:r>
+    </w:p>
+    <w:p>
+      <w:pPr>
+        <w:jc w:val="both"/>
+      </w:pPr>
+    </w:p>
+    <w:p>
+      <w:pPr>
+        <w:jc w:val="both"/>
+      </w:pPr>
+      <w:r>
+        <w:t xml:space="preserve">My solution is similar in that it compiles a list of accommodations, food spots, transportation options, and attractions to visit. However, unlike existing planners, it uniquely provides users with an estimated total expense for their entire vacation before the trip begins—a feature not offered by current apps like </w:t>
+      </w:r>
+      <w:proofErr w:type="spellStart"/>
+      <w:r>
+        <w:t>Stippl</w:t>
+      </w:r>
+      <w:proofErr w:type="spellEnd"/>
+      <w:r>
+        <w:t>. This budgeting capability is especially helpful for individuals visiting unfamiliar places or those who want to know in advance how much they should save. As a result, users can focus on enjoying their trip without the need to track each individual expense during their vacation.</w:t>
+      </w:r>
+    </w:p>
+    <w:p>
+      <w:pPr>
+        <w:jc w:val="both"/>
+      </w:pPr>
+    </w:p>
+    <w:p>
+      <w:pPr>
+        <w:pStyle w:val="Heading2"/>
+      </w:pPr>
+      <w:r>
+        <w:t>Technical feasibility</w:t>
+      </w:r>
+    </w:p>
+    <w:p>
+      <w:pPr>
+        <w:jc w:val="both"/>
+      </w:pPr>
+      <w:r>
+        <w:t>The proposed solution will make user of ReactJS, CSS, HTML, and JavaScript for the development of the frontend, MySQL and SQL for the database, and ASP.NET Core Web API to allow the frontend to make requests to the backend. The solution will be a web-application to make it accessible to desktop, Android and iOS devices. (what cloud storage will it be deployed to?)</w:t>
+      </w:r>
+    </w:p>
+    <w:p>
+      <w:pPr>
+        <w:jc w:val="both"/>
+      </w:pPr>
+    </w:p>
+    <w:p>
+      <w:pPr>
+        <w:pStyle w:val="Heading2"/>
+      </w:pPr>
+      <w:r>
+        <w:lastRenderedPageBreak/>
+        <w:t>Financial feasibility</w:t>
+      </w:r>
+    </w:p>
+    <w:p>
+      <w:pPr>
+        <w:jc w:val="both"/>
+      </w:pPr>
+      <w:r>
+        <w:t xml:space="preserve">By complexity, the ReactJS web application needs to make http requests to an ASP.NET Core web API to add, update, retrieve or delete data in the MySQL database. </w:t>
+      </w:r>
+      <w:r>
+        <w:t xml:space="preserve">The frontend development costs </w:t>
+      </w:r>
+      <w:r>
+        <w:t>R90 000</w:t>
+      </w:r>
+      <w:r>
+        <w:t>, the backend development costs R</w:t>
+      </w:r>
+      <w:r>
+        <w:t>120 000</w:t>
+      </w:r>
+      <w:r>
+        <w:t>, and the Database &amp; APIs costs R</w:t>
+      </w:r>
+      <w:r>
+        <w:t>170 000</w:t>
+      </w:r>
+      <w:r>
+        <w:t>. Finally, testing and quality assurance costs</w:t>
+      </w:r>
+      <w:r>
+        <w:t xml:space="preserve"> R 60 000</w:t>
+      </w:r>
+      <w:r>
+        <w:t>. Therefore, the total cost of developing this web application is R</w:t>
+      </w:r>
+      <w:r>
+        <w:t>440 000</w:t>
+      </w:r>
+      <w:r>
+        <w:t xml:space="preserve">. </w:t>
+      </w:r>
+    </w:p>
+    <w:p>
+      <w:pPr>
+        <w:jc w:val="both"/>
+      </w:pPr>
+    </w:p>
+    <w:p>
+      <w:pPr>
+        <w:pStyle w:val="Heading2"/>
+      </w:pPr>
+      <w:r>
+        <w:t>Schedule feasibility</w:t>
+      </w:r>
+    </w:p>
+    <w:p>
+      <w:pPr>
+        <w:jc w:val="both"/>
+      </w:pPr>
+      <w:r>
+        <w:t>The project scope:</w:t>
+      </w:r>
+    </w:p>
+    <w:p>
+      <w:pPr>
+        <w:pStyle w:val="ListParagraph"/>
+        <w:numPr>
+          <w:ilvl w:val="0"/>
+          <w:numId w:val="1"/>
+        </w:numPr>
+        <w:jc w:val="both"/>
+      </w:pPr>
+      <w:proofErr w:type="gramStart"/>
+      <w:r>
+        <w:t>User</w:t>
+      </w:r>
+      <w:proofErr w:type="gramEnd"/>
+      <w:r>
+        <w:t xml:space="preserve"> s</w:t>
+      </w:r>
+      <w:r>
+        <w:t>ign up</w:t>
+      </w:r>
+      <w:r>
+        <w:t xml:space="preserve"> page</w:t>
+      </w:r>
+    </w:p>
+    <w:p>
+      <w:pPr>
+        <w:pStyle w:val="ListParagraph"/>
+        <w:numPr>
+          <w:ilvl w:val="0"/>
+          <w:numId w:val="1"/>
+        </w:numPr>
+        <w:jc w:val="both"/>
+      </w:pPr>
+      <w:r>
+        <w:t>User l</w:t>
+      </w:r>
+      <w:r>
+        <w:t>ogin</w:t>
+      </w:r>
+      <w:r>
+        <w:t xml:space="preserve"> page</w:t>
+      </w:r>
+    </w:p>
+    <w:p>
+      <w:pPr>
+        <w:pStyle w:val="ListParagraph"/>
+        <w:numPr>
+          <w:ilvl w:val="0"/>
+          <w:numId w:val="1"/>
+        </w:numPr>
+        <w:jc w:val="both"/>
+      </w:pPr>
+      <w:r>
+        <w:t>User account page</w:t>
+      </w:r>
+    </w:p>
+    <w:p>
+      <w:pPr>
+        <w:pStyle w:val="ListParagraph"/>
+        <w:numPr>
+          <w:ilvl w:val="0"/>
+          <w:numId w:val="1"/>
+        </w:numPr>
+        <w:jc w:val="both"/>
+      </w:pPr>
+      <w:r>
+        <w:t>User home page</w:t>
+      </w:r>
+    </w:p>
+    <w:p>
+      <w:pPr>
+        <w:pStyle w:val="ListParagraph"/>
+        <w:numPr>
+          <w:ilvl w:val="0"/>
+          <w:numId w:val="1"/>
+        </w:numPr>
+        <w:jc w:val="both"/>
+      </w:pPr>
+      <w:r>
+        <w:t xml:space="preserve">Add </w:t>
+      </w:r>
+      <w:r>
+        <w:t>budget plan page</w:t>
+      </w:r>
+    </w:p>
+    <w:p>
+      <w:pPr>
+        <w:pStyle w:val="ListParagraph"/>
+        <w:numPr>
+          <w:ilvl w:val="0"/>
+          <w:numId w:val="1"/>
+        </w:numPr>
+        <w:jc w:val="both"/>
+      </w:pPr>
+      <w:r>
+        <w:t>Update budget plan page</w:t>
+      </w:r>
+    </w:p>
+    <w:p>
+      <w:pPr>
+        <w:pStyle w:val="ListParagraph"/>
+        <w:numPr>
+          <w:ilvl w:val="0"/>
+          <w:numId w:val="1"/>
+        </w:numPr>
+        <w:jc w:val="both"/>
+      </w:pPr>
+      <w:r>
+        <w:t>Budget plan dashboard</w:t>
+      </w:r>
+      <w:r>
+        <w:t xml:space="preserve"> page</w:t>
+      </w:r>
+    </w:p>
+    <w:p>
+      <w:pPr>
+        <w:pStyle w:val="ListParagraph"/>
+        <w:numPr>
+          <w:ilvl w:val="0"/>
+          <w:numId w:val="1"/>
+        </w:numPr>
+        <w:jc w:val="both"/>
+      </w:pPr>
+      <w:r>
+        <w:t>Error reporting page</w:t>
+      </w:r>
+    </w:p>
+    <w:p>
+      <w:pPr>
+        <w:pStyle w:val="ListParagraph"/>
+        <w:numPr>
+          <w:ilvl w:val="0"/>
+          <w:numId w:val="1"/>
+        </w:numPr>
+        <w:jc w:val="both"/>
+      </w:pPr>
+      <w:r>
+        <w:t>Suggestion page</w:t>
+      </w:r>
+    </w:p>
+    <w:p>
+      <w:pPr>
+        <w:pStyle w:val="ListParagraph"/>
+        <w:numPr>
+          <w:ilvl w:val="0"/>
+          <w:numId w:val="1"/>
+        </w:numPr>
+        <w:jc w:val="both"/>
+      </w:pPr>
+      <w:r>
+        <w:t>Admin home page</w:t>
+      </w:r>
+    </w:p>
+    <w:p>
+      <w:pPr>
+        <w:pStyle w:val="ListParagraph"/>
+        <w:numPr>
+          <w:ilvl w:val="0"/>
+          <w:numId w:val="1"/>
+        </w:numPr>
+        <w:jc w:val="both"/>
+      </w:pPr>
+      <w:r>
+        <w:t>Admin dashboard</w:t>
+      </w:r>
+      <w:r>
+        <w:t xml:space="preserve"> page</w:t>
+      </w:r>
+    </w:p>
+    <w:p>
+      <w:pPr>
+        <w:pStyle w:val="ListParagraph"/>
+        <w:numPr>
+          <w:ilvl w:val="0"/>
+          <w:numId w:val="1"/>
+        </w:numPr>
+        <w:jc w:val="both"/>
+      </w:pPr>
+      <w:r>
+        <w:t>View errors page</w:t>
+      </w:r>
+    </w:p>
+    <w:p>
+      <w:pPr>
+        <w:pStyle w:val="ListParagraph"/>
+        <w:numPr>
+          <w:ilvl w:val="0"/>
+          <w:numId w:val="1"/>
+        </w:numPr>
+        <w:jc w:val="both"/>
+      </w:pPr>
+      <w:r>
+        <w:t>Update errors page</w:t>
+      </w:r>
+    </w:p>
+    <w:p>
+      <w:pPr>
+        <w:pStyle w:val="ListParagraph"/>
+        <w:numPr>
+          <w:ilvl w:val="0"/>
+          <w:numId w:val="1"/>
+        </w:numPr>
+        <w:jc w:val="both"/>
+      </w:pPr>
+      <w:r>
+        <w:t>View suggestions page</w:t>
+      </w:r>
+    </w:p>
+    <w:p>
+      <w:pPr>
+        <w:pStyle w:val="ListParagraph"/>
+        <w:numPr>
+          <w:ilvl w:val="0"/>
+          <w:numId w:val="1"/>
+        </w:numPr>
+        <w:jc w:val="both"/>
+      </w:pPr>
+      <w:r>
+        <w:t>Added suggestions page</w:t>
+      </w:r>
+    </w:p>
+    <w:p>
+      <w:pPr>
+        <w:jc w:val="both"/>
+      </w:pPr>
+      <w:r>
+        <w:t xml:space="preserve">Project </w:t>
+      </w:r>
+      <w:r>
+        <w:t>estimated effort</w:t>
+      </w:r>
+      <w:r>
+        <w:t>:</w:t>
+      </w:r>
+    </w:p>
+    <w:p>
+      <w:pPr>
+        <w:pStyle w:val="ListParagraph"/>
+        <w:numPr>
+          <w:ilvl w:val="0"/>
+          <w:numId w:val="1"/>
+        </w:numPr>
+        <w:jc w:val="both"/>
+      </w:pPr>
+      <w:r>
+        <w:t>Write documentation detailing problem, solution, use cases, requirements (</w:t>
+      </w:r>
+      <w:r>
+        <w:t>2</w:t>
+      </w:r>
+      <w:r>
+        <w:t xml:space="preserve"> </w:t>
+      </w:r>
+      <w:r>
+        <w:t>–</w:t>
+      </w:r>
+      <w:r>
+        <w:t xml:space="preserve"> </w:t>
+      </w:r>
+      <w:r>
+        <w:t xml:space="preserve">5 </w:t>
+      </w:r>
+      <w:r>
+        <w:t>day)</w:t>
+      </w:r>
+    </w:p>
+    <w:p>
+      <w:pPr>
+        <w:pStyle w:val="ListParagraph"/>
+        <w:numPr>
+          <w:ilvl w:val="0"/>
+          <w:numId w:val="1"/>
+        </w:numPr>
+        <w:jc w:val="both"/>
+      </w:pPr>
+      <w:r>
+        <w:t xml:space="preserve">Design Entity Relational </w:t>
+      </w:r>
+      <w:r>
+        <w:t xml:space="preserve">Database </w:t>
+      </w:r>
+      <w:r>
+        <w:t>Diagram (</w:t>
+      </w:r>
+      <w:r>
+        <w:t>5</w:t>
+      </w:r>
+      <w:r>
+        <w:t xml:space="preserve"> – </w:t>
+      </w:r>
+      <w:r>
+        <w:t>7</w:t>
+      </w:r>
+      <w:r>
+        <w:t xml:space="preserve"> days)</w:t>
+      </w:r>
+    </w:p>
+    <w:p>
+      <w:pPr>
+        <w:pStyle w:val="ListParagraph"/>
+        <w:numPr>
+          <w:ilvl w:val="0"/>
+          <w:numId w:val="1"/>
+        </w:numPr>
+        <w:jc w:val="both"/>
+      </w:pPr>
+      <w:r>
+        <w:t xml:space="preserve">Develop Backend with </w:t>
+      </w:r>
+      <w:r>
+        <w:t xml:space="preserve">test data </w:t>
+      </w:r>
+      <w:r>
+        <w:t>(</w:t>
+      </w:r>
+      <w:r>
+        <w:t>7 – 10 days)</w:t>
+      </w:r>
+    </w:p>
+    <w:p>
+      <w:pPr>
+        <w:pStyle w:val="ListParagraph"/>
+        <w:numPr>
+          <w:ilvl w:val="0"/>
+          <w:numId w:val="1"/>
+        </w:numPr>
+        <w:jc w:val="both"/>
+      </w:pPr>
+      <w:r>
+        <w:t>Develop ASP.NET Core web API</w:t>
+      </w:r>
+      <w:r>
+        <w:t xml:space="preserve"> (5 - 10 days)</w:t>
+      </w:r>
+    </w:p>
+    <w:p>
+      <w:pPr>
+        <w:pStyle w:val="ListParagraph"/>
+        <w:numPr>
+          <w:ilvl w:val="0"/>
+          <w:numId w:val="1"/>
+        </w:numPr>
+        <w:jc w:val="both"/>
+      </w:pPr>
+      <w:r>
+        <w:t xml:space="preserve">Develop frontend </w:t>
+      </w:r>
+      <w:r>
+        <w:t>(10 - 15 days)</w:t>
+      </w:r>
+    </w:p>
+    <w:tbl>
+      <w:tblPr>
+        <w:tblStyle w:val="TableGrid"/>
+        <w:tblW w:w="0" w:type="auto"/>
+        <w:tblLook w:val="04A0" w:firstRow="1" w:lastRow="0" w:firstColumn="1" w:lastColumn="0" w:noHBand="0" w:noVBand="1"/>
+      </w:tblPr>
+      <w:tblGrid>
+        <w:gridCol w:w="4508"/>
+        <w:gridCol w:w="4508"/>
+      </w:tblGrid>
+      <w:tr>
+        <w:tc>
+          <w:tcPr>
+            <w:tcW w:w="4508" w:type="dxa"/>
+          </w:tcPr>
+          <w:p>
+            <w:pPr>
+              <w:jc w:val="both"/>
+            </w:pPr>
+            <w:r>
+              <w:t>Task</w:t>
+            </w:r>
+          </w:p>
+        </w:tc>
+        <w:tc>
+          <w:tcPr>
+            <w:tcW w:w="4508" w:type="dxa"/>
+          </w:tcPr>
+          <w:p>
+            <w:pPr>
+              <w:jc w:val="both"/>
+            </w:pPr>
+            <w:r>
+              <w:t>D</w:t>
+            </w:r>
+            <w:r>
+              <w:t>eliverable deadline</w:t>
+            </w:r>
+          </w:p>
+        </w:tc>
+      </w:tr>
+      <w:tr>
+        <w:tc>
+          <w:tcPr>
+            <w:tcW w:w="4508" w:type="dxa"/>
+          </w:tcPr>
+          <w:p>
+            <w:pPr>
+              <w:jc w:val="both"/>
+            </w:pPr>
+            <w:r>
+              <w:t>Write documentation</w:t>
+            </w:r>
+          </w:p>
+        </w:tc>
+        <w:tc>
+          <w:tcPr>
+            <w:tcW w:w="4508" w:type="dxa"/>
+          </w:tcPr>
+          <w:p>
+            <w:pPr>
+              <w:jc w:val="both"/>
+            </w:pPr>
+            <w:r>
+              <w:t>24 September - 28 September 2025</w:t>
+            </w:r>
+          </w:p>
+        </w:tc>
+      </w:tr>
+      <w:tr>
+        <w:tc>
+          <w:tcPr>
+            <w:tcW w:w="4508" w:type="dxa"/>
+          </w:tcPr>
+          <w:p>
+            <w:pPr>
+              <w:jc w:val="both"/>
+            </w:pPr>
+            <w:r>
+              <w:t>Design ERD Diagram</w:t>
+            </w:r>
+          </w:p>
+        </w:tc>
+        <w:tc>
+          <w:tcPr>
+            <w:tcW w:w="4508" w:type="dxa"/>
+          </w:tcPr>
+          <w:p>
+            <w:pPr>
+              <w:jc w:val="both"/>
+            </w:pPr>
+            <w:r>
+              <w:t>28 September - 4 October 2025</w:t>
+            </w:r>
+          </w:p>
+        </w:tc>
+      </w:tr>
+      <w:tr>
+        <w:tc>
+          <w:tcPr>
+            <w:tcW w:w="4508" w:type="dxa"/>
+          </w:tcPr>
+          <w:p>
+            <w:pPr>
+              <w:jc w:val="both"/>
+            </w:pPr>
+            <w:r>
+              <w:t>Develop Backend</w:t>
+            </w:r>
+          </w:p>
+        </w:tc>
+        <w:tc>
+          <w:tcPr>
+            <w:tcW w:w="4508" w:type="dxa"/>
+          </w:tcPr>
+          <w:p>
+            <w:pPr>
+              <w:jc w:val="both"/>
+            </w:pPr>
+            <w:r>
+              <w:t>4 October - 12 October 2025</w:t>
+            </w:r>
+          </w:p>
+        </w:tc>
+      </w:tr>
+      <w:tr>
+        <w:tc>
+          <w:tcPr>
+            <w:tcW w:w="4508" w:type="dxa"/>
+          </w:tcPr>
+          <w:p>
+            <w:pPr>
+              <w:jc w:val="both"/>
+            </w:pPr>
+            <w:r>
+              <w:t>Develop API</w:t>
+            </w:r>
+          </w:p>
+        </w:tc>
+        <w:tc>
+          <w:tcPr>
+            <w:tcW w:w="4508" w:type="dxa"/>
+          </w:tcPr>
+          <w:p>
+            <w:pPr>
+              <w:jc w:val="both"/>
+            </w:pPr>
+            <w:r>
+              <w:t>12 October - 19 October 2025</w:t>
+            </w:r>
+          </w:p>
+        </w:tc>
+      </w:tr>
+      <w:tr>
+        <w:tc>
+          <w:tcPr>
+            <w:tcW w:w="4508" w:type="dxa"/>
+          </w:tcPr>
+          <w:p>
+            <w:pPr>
+              <w:jc w:val="both"/>
+            </w:pPr>
+            <w:r>
+              <w:t xml:space="preserve">Develop frontend </w:t>
+            </w:r>
+          </w:p>
+        </w:tc>
+        <w:tc>
+          <w:tcPr>
+            <w:tcW w:w="4508" w:type="dxa"/>
+          </w:tcPr>
+          <w:p>
+            <w:pPr>
+              <w:jc w:val="both"/>
+            </w:pPr>
+            <w:r>
+              <w:t>19 October - 26 October 2025</w:t>
+            </w:r>
+          </w:p>
+        </w:tc>
+      </w:tr>
+    </w:tbl>
     <w:p>
       <w:pPr>
         <w:jc w:val="both"/>
@@ -324,9 +1083,357 @@
 </w:document>
 </file>
 
+<file path=word/endnotes.xml><?xml version="1.0" encoding="utf-8"?>
+<w:endnotes xmlns:wpc="http://schemas.microsoft.com/office/word/2010/wordprocessingCanvas" xmlns:cx="http://schemas.microsoft.com/office/drawing/2014/chartex" xmlns:cx1="http://schemas.microsoft.com/office/drawing/2015/9/8/chartex" xmlns:cx2="http://schemas.microsoft.com/office/drawing/2015/10/21/chartex" xmlns:cx3="http://schemas.microsoft.com/office/drawing/2016/5/9/chartex" xmlns:cx4="http://schemas.microsoft.com/office/drawing/2016/5/10/chartex" xmlns:cx5="http://schemas.microsoft.com/office/drawing/2016/5/11/chartex" xmlns:cx6="http://schemas.microsoft.com/office/drawing/2016/5/12/chartex" xmlns:cx7="http://schemas.microsoft.com/office/drawing/2016/5/13/chartex" xmlns:cx8="http://schemas.microsoft.com/office/drawing/2016/5/14/chartex" xmlns:mc="http://schemas.openxmlformats.org/markup-compatibility/2006" xmlns:aink="http://schemas.microsoft.com/office/drawing/2016/ink" xmlns:am3d="http://schemas.microsoft.com/office/drawing/2017/model3d" xmlns:o="urn:schemas-microsoft-com:office:office" xmlns:oel="http://schemas.microsoft.com/office/2019/extlst" xmlns:r="http://schemas.openxmlformats.org/officeDocument/2006/relationships" xmlns:m="http://schemas.openxmlformats.org/officeDocument/2006/math" xmlns:v="urn:schemas-microsoft-com:vml" xmlns:wp14="http://schemas.microsoft.com/office/word/2010/wordprocessingDrawing" xmlns:wp="http://schemas.openxmlformats.org/drawingml/2006/wordprocessingDrawing" xmlns:w10="urn:schemas-microsoft-com:office:word" xmlns:w="http://schemas.openxmlformats.org/wordprocessingml/2006/main" xmlns:w14="http://schemas.microsoft.com/office/word/2010/wordml" xmlns:w15="http://schemas.microsoft.com/office/word/2012/wordml" xmlns:w16cex="http://schemas.microsoft.com/office/word/2018/wordml/cex" xmlns:w16cid="http://schemas.microsoft.com/office/word/2016/wordml/cid" xmlns:w16="http://schemas.microsoft.com/office/word/2018/wordml" xmlns:w16du="http://schemas.microsoft.com/office/word/2023/wordml/word16du" xmlns:w16sdtdh="http://schemas.microsoft.com/office/word/2020/wordml/sdtdatahash" xmlns:w16sdtfl="http://schemas.microsoft.com/office/word/2024/wordml/sdtformatlock" xmlns:w16se="http://schemas.microsoft.com/office/word/2015/wordml/symex" xmlns:wpg="http://schemas.microsoft.com/office/word/2010/wordprocessingGroup" xmlns:wpi="http://schemas.microsoft.com/office/word/2010/wordprocessingInk" xmlns:wne="http://schemas.microsoft.com/office/word/2006/wordml" xmlns:wps="http://schemas.microsoft.com/office/word/2010/wordprocessingShape" mc:Ignorable="w14 w15 w16se w16cid w16 w16cex w16sdtdh w16sdtfl w16du wp14">
+  <w:endnote w:type="separator" w:id="-1">
+    <w:p>
+      <w:pPr>
+        <w:spacing w:after="0" w:line="240" w:lineRule="auto"/>
+      </w:pPr>
+      <w:r>
+        <w:separator/>
+      </w:r>
+    </w:p>
+  </w:endnote>
+  <w:endnote w:type="continuationSeparator" w:id="0">
+    <w:p>
+      <w:pPr>
+        <w:spacing w:after="0" w:line="240" w:lineRule="auto"/>
+      </w:pPr>
+      <w:r>
+        <w:continuationSeparator/>
+      </w:r>
+    </w:p>
+  </w:endnote>
+</w:endnotes>
+</file>
+
+<file path=word/footnotes.xml><?xml version="1.0" encoding="utf-8"?>
+<w:footnotes xmlns:wpc="http://schemas.microsoft.com/office/word/2010/wordprocessingCanvas" xmlns:cx="http://schemas.microsoft.com/office/drawing/2014/chartex" xmlns:cx1="http://schemas.microsoft.com/office/drawing/2015/9/8/chartex" xmlns:cx2="http://schemas.microsoft.com/office/drawing/2015/10/21/chartex" xmlns:cx3="http://schemas.microsoft.com/office/drawing/2016/5/9/chartex" xmlns:cx4="http://schemas.microsoft.com/office/drawing/2016/5/10/chartex" xmlns:cx5="http://schemas.microsoft.com/office/drawing/2016/5/11/chartex" xmlns:cx6="http://schemas.microsoft.com/office/drawing/2016/5/12/chartex" xmlns:cx7="http://schemas.microsoft.com/office/drawing/2016/5/13/chartex" xmlns:cx8="http://schemas.microsoft.com/office/drawing/2016/5/14/chartex" xmlns:mc="http://schemas.openxmlformats.org/markup-compatibility/2006" xmlns:aink="http://schemas.microsoft.com/office/drawing/2016/ink" xmlns:am3d="http://schemas.microsoft.com/office/drawing/2017/model3d" xmlns:o="urn:schemas-microsoft-com:office:office" xmlns:oel="http://schemas.microsoft.com/office/2019/extlst" xmlns:r="http://schemas.openxmlformats.org/officeDocument/2006/relationships" xmlns:m="http://schemas.openxmlformats.org/officeDocument/2006/math" xmlns:v="urn:schemas-microsoft-com:vml" xmlns:wp14="http://schemas.microsoft.com/office/word/2010/wordprocessingDrawing" xmlns:wp="http://schemas.openxmlformats.org/drawingml/2006/wordprocessingDrawing" xmlns:w10="urn:schemas-microsoft-com:office:word" xmlns:w="http://schemas.openxmlformats.org/wordprocessingml/2006/main" xmlns:w14="http://schemas.microsoft.com/office/word/2010/wordml" xmlns:w15="http://schemas.microsoft.com/office/word/2012/wordml" xmlns:w16cex="http://schemas.microsoft.com/office/word/2018/wordml/cex" xmlns:w16cid="http://schemas.microsoft.com/office/word/2016/wordml/cid" xmlns:w16="http://schemas.microsoft.com/office/word/2018/wordml" xmlns:w16du="http://schemas.microsoft.com/office/word/2023/wordml/word16du" xmlns:w16sdtdh="http://schemas.microsoft.com/office/word/2020/wordml/sdtdatahash" xmlns:w16sdtfl="http://schemas.microsoft.com/office/word/2024/wordml/sdtformatlock" xmlns:w16se="http://schemas.microsoft.com/office/word/2015/wordml/symex" xmlns:wpg="http://schemas.microsoft.com/office/word/2010/wordprocessingGroup" xmlns:wpi="http://schemas.microsoft.com/office/word/2010/wordprocessingInk" xmlns:wne="http://schemas.microsoft.com/office/word/2006/wordml" xmlns:wps="http://schemas.microsoft.com/office/word/2010/wordprocessingShape" mc:Ignorable="w14 w15 w16se w16cid w16 w16cex w16sdtdh w16sdtfl w16du wp14">
+  <w:footnote w:type="separator" w:id="-1">
+    <w:p>
+      <w:pPr>
+        <w:spacing w:after="0" w:line="240" w:lineRule="auto"/>
+      </w:pPr>
+      <w:r>
+        <w:separator/>
+      </w:r>
+    </w:p>
+  </w:footnote>
+  <w:footnote w:type="continuationSeparator" w:id="0">
+    <w:p>
+      <w:pPr>
+        <w:spacing w:after="0" w:line="240" w:lineRule="auto"/>
+      </w:pPr>
+      <w:r>
+        <w:continuationSeparator/>
+      </w:r>
+    </w:p>
+  </w:footnote>
+</w:footnotes>
+</file>
+
 <file path=word/numbering.xml><?xml version="1.0" encoding="utf-8"?>
 <w:numbering xmlns:wpc="http://schemas.microsoft.com/office/word/2010/wordprocessingCanvas" xmlns:cx="http://schemas.microsoft.com/office/drawing/2014/chartex" xmlns:cx1="http://schemas.microsoft.com/office/drawing/2015/9/8/chartex" xmlns:cx2="http://schemas.microsoft.com/office/drawing/2015/10/21/chartex" xmlns:cx3="http://schemas.microsoft.com/office/drawing/2016/5/9/chartex" xmlns:cx4="http://schemas.microsoft.com/office/drawing/2016/5/10/chartex" xmlns:cx5="http://schemas.microsoft.com/office/drawing/2016/5/11/chartex" xmlns:cx6="http://schemas.microsoft.com/office/drawing/2016/5/12/chartex" xmlns:cx7="http://schemas.microsoft.com/office/drawing/2016/5/13/chartex" xmlns:cx8="http://schemas.microsoft.com/office/drawing/2016/5/14/chartex" xmlns:mc="http://schemas.openxmlformats.org/markup-compatibility/2006" xmlns:aink="http://schemas.microsoft.com/office/drawing/2016/ink" xmlns:am3d="http://schemas.microsoft.com/office/drawing/2017/model3d" xmlns:o="urn:schemas-microsoft-com:office:office" xmlns:oel="http://schemas.microsoft.com/office/2019/extlst" xmlns:r="http://schemas.openxmlformats.org/officeDocument/2006/relationships" xmlns:m="http://schemas.openxmlformats.org/officeDocument/2006/math" xmlns:v="urn:schemas-microsoft-com:vml" xmlns:wp14="http://schemas.microsoft.com/office/word/2010/wordprocessingDrawing" xmlns:wp="http://schemas.openxmlformats.org/drawingml/2006/wordprocessingDrawing" xmlns:w10="urn:schemas-microsoft-com:office:word" xmlns:w="http://schemas.openxmlformats.org/wordprocessingml/2006/main" xmlns:w14="http://schemas.microsoft.com/office/word/2010/wordml" xmlns:w15="http://schemas.microsoft.com/office/word/2012/wordml" xmlns:w16cex="http://schemas.microsoft.com/office/word/2018/wordml/cex" xmlns:w16cid="http://schemas.microsoft.com/office/word/2016/wordml/cid" xmlns:w16="http://schemas.microsoft.com/office/word/2018/wordml" xmlns:w16du="http://schemas.microsoft.com/office/word/2023/wordml/word16du" xmlns:w16sdtdh="http://schemas.microsoft.com/office/word/2020/wordml/sdtdatahash" xmlns:w16sdtfl="http://schemas.microsoft.com/office/word/2024/wordml/sdtformatlock" xmlns:w16se="http://schemas.microsoft.com/office/word/2015/wordml/symex" xmlns:wpg="http://schemas.microsoft.com/office/word/2010/wordprocessingGroup" xmlns:wpi="http://schemas.microsoft.com/office/word/2010/wordprocessingInk" xmlns:wne="http://schemas.microsoft.com/office/word/2006/wordml" xmlns:wps="http://schemas.microsoft.com/office/word/2010/wordprocessingShape" mc:Ignorable="w14 w15 w16se w16cid w16 w16cex w16sdtdh w16sdtfl w16du wp14">
   <w:abstractNum w:abstractNumId="0" w15:restartNumberingAfterBreak="0">
+    <w:nsid w:val="2376225D"/>
+    <w:multiLevelType w:val="multilevel"/>
+    <w:tmpl w:val="094265A4"/>
+    <w:lvl w:ilvl="0">
+      <w:start w:val="1"/>
+      <w:numFmt w:val="bullet"/>
+      <w:lvlText w:val=""/>
+      <w:lvlJc w:val="left"/>
+      <w:pPr>
+        <w:tabs>
+          <w:tab w:val="num" w:pos="720"/>
+        </w:tabs>
+        <w:ind w:left="720" w:hanging="360"/>
+      </w:pPr>
+      <w:rPr>
+        <w:rFonts w:ascii="Symbol" w:hAnsi="Symbol" w:hint="default"/>
+        <w:sz w:val="20"/>
+      </w:rPr>
+    </w:lvl>
+    <w:lvl w:ilvl="1" w:tentative="1">
+      <w:start w:val="1"/>
+      <w:numFmt w:val="bullet"/>
+      <w:lvlText w:val="o"/>
+      <w:lvlJc w:val="left"/>
+      <w:pPr>
+        <w:tabs>
+          <w:tab w:val="num" w:pos="1440"/>
+        </w:tabs>
+        <w:ind w:left="1440" w:hanging="360"/>
+      </w:pPr>
+      <w:rPr>
+        <w:rFonts w:ascii="Courier New" w:hAnsi="Courier New" w:hint="default"/>
+        <w:sz w:val="20"/>
+      </w:rPr>
+    </w:lvl>
+    <w:lvl w:ilvl="2" w:tentative="1">
+      <w:start w:val="1"/>
+      <w:numFmt w:val="bullet"/>
+      <w:lvlText w:val=""/>
+      <w:lvlJc w:val="left"/>
+      <w:pPr>
+        <w:tabs>
+          <w:tab w:val="num" w:pos="2160"/>
+        </w:tabs>
+        <w:ind w:left="2160" w:hanging="360"/>
+      </w:pPr>
+      <w:rPr>
+        <w:rFonts w:ascii="Wingdings" w:hAnsi="Wingdings" w:hint="default"/>
+        <w:sz w:val="20"/>
+      </w:rPr>
+    </w:lvl>
+    <w:lvl w:ilvl="3" w:tentative="1">
+      <w:start w:val="1"/>
+      <w:numFmt w:val="bullet"/>
+      <w:lvlText w:val=""/>
+      <w:lvlJc w:val="left"/>
+      <w:pPr>
+        <w:tabs>
+          <w:tab w:val="num" w:pos="2880"/>
+        </w:tabs>
+        <w:ind w:left="2880" w:hanging="360"/>
+      </w:pPr>
+      <w:rPr>
+        <w:rFonts w:ascii="Wingdings" w:hAnsi="Wingdings" w:hint="default"/>
+        <w:sz w:val="20"/>
+      </w:rPr>
+    </w:lvl>
+    <w:lvl w:ilvl="4" w:tentative="1">
+      <w:start w:val="1"/>
+      <w:numFmt w:val="bullet"/>
+      <w:lvlText w:val=""/>
+      <w:lvlJc w:val="left"/>
+      <w:pPr>
+        <w:tabs>
+          <w:tab w:val="num" w:pos="3600"/>
+        </w:tabs>
+        <w:ind w:left="3600" w:hanging="360"/>
+      </w:pPr>
+      <w:rPr>
+        <w:rFonts w:ascii="Wingdings" w:hAnsi="Wingdings" w:hint="default"/>
+        <w:sz w:val="20"/>
+      </w:rPr>
+    </w:lvl>
+    <w:lvl w:ilvl="5" w:tentative="1">
+      <w:start w:val="1"/>
+      <w:numFmt w:val="bullet"/>
+      <w:lvlText w:val=""/>
+      <w:lvlJc w:val="left"/>
+      <w:pPr>
+        <w:tabs>
+          <w:tab w:val="num" w:pos="4320"/>
+        </w:tabs>
+        <w:ind w:left="4320" w:hanging="360"/>
+      </w:pPr>
+      <w:rPr>
+        <w:rFonts w:ascii="Wingdings" w:hAnsi="Wingdings" w:hint="default"/>
+        <w:sz w:val="20"/>
+      </w:rPr>
+    </w:lvl>
+    <w:lvl w:ilvl="6" w:tentative="1">
+      <w:start w:val="1"/>
+      <w:numFmt w:val="bullet"/>
+      <w:lvlText w:val=""/>
+      <w:lvlJc w:val="left"/>
+      <w:pPr>
+        <w:tabs>
+          <w:tab w:val="num" w:pos="5040"/>
+        </w:tabs>
+        <w:ind w:left="5040" w:hanging="360"/>
+      </w:pPr>
+      <w:rPr>
+        <w:rFonts w:ascii="Wingdings" w:hAnsi="Wingdings" w:hint="default"/>
+        <w:sz w:val="20"/>
+      </w:rPr>
+    </w:lvl>
+    <w:lvl w:ilvl="7" w:tentative="1">
+      <w:start w:val="1"/>
+      <w:numFmt w:val="bullet"/>
+      <w:lvlText w:val=""/>
+      <w:lvlJc w:val="left"/>
+      <w:pPr>
+        <w:tabs>
+          <w:tab w:val="num" w:pos="5760"/>
+        </w:tabs>
+        <w:ind w:left="5760" w:hanging="360"/>
+      </w:pPr>
+      <w:rPr>
+        <w:rFonts w:ascii="Wingdings" w:hAnsi="Wingdings" w:hint="default"/>
+        <w:sz w:val="20"/>
+      </w:rPr>
+    </w:lvl>
+    <w:lvl w:ilvl="8" w:tentative="1">
+      <w:start w:val="1"/>
+      <w:numFmt w:val="bullet"/>
+      <w:lvlText w:val=""/>
+      <w:lvlJc w:val="left"/>
+      <w:pPr>
+        <w:tabs>
+          <w:tab w:val="num" w:pos="6480"/>
+        </w:tabs>
+        <w:ind w:left="6480" w:hanging="360"/>
+      </w:pPr>
+      <w:rPr>
+        <w:rFonts w:ascii="Wingdings" w:hAnsi="Wingdings" w:hint="default"/>
+        <w:sz w:val="20"/>
+      </w:rPr>
+    </w:lvl>
+  </w:abstractNum>
+  <w:abstractNum w:abstractNumId="1" w15:restartNumberingAfterBreak="0">
+    <w:nsid w:val="31E55937"/>
+    <w:multiLevelType w:val="multilevel"/>
+    <w:tmpl w:val="9C363E9E"/>
+    <w:lvl w:ilvl="0">
+      <w:start w:val="1"/>
+      <w:numFmt w:val="bullet"/>
+      <w:lvlText w:val=""/>
+      <w:lvlJc w:val="left"/>
+      <w:pPr>
+        <w:tabs>
+          <w:tab w:val="num" w:pos="720"/>
+        </w:tabs>
+        <w:ind w:left="720" w:hanging="360"/>
+      </w:pPr>
+      <w:rPr>
+        <w:rFonts w:ascii="Symbol" w:hAnsi="Symbol" w:hint="default"/>
+        <w:sz w:val="20"/>
+      </w:rPr>
+    </w:lvl>
+    <w:lvl w:ilvl="1" w:tentative="1">
+      <w:start w:val="1"/>
+      <w:numFmt w:val="bullet"/>
+      <w:lvlText w:val="o"/>
+      <w:lvlJc w:val="left"/>
+      <w:pPr>
+        <w:tabs>
+          <w:tab w:val="num" w:pos="1440"/>
+        </w:tabs>
+        <w:ind w:left="1440" w:hanging="360"/>
+      </w:pPr>
+      <w:rPr>
+        <w:rFonts w:ascii="Courier New" w:hAnsi="Courier New" w:hint="default"/>
+        <w:sz w:val="20"/>
+      </w:rPr>
+    </w:lvl>
+    <w:lvl w:ilvl="2" w:tentative="1">
+      <w:start w:val="1"/>
+      <w:numFmt w:val="bullet"/>
+      <w:lvlText w:val=""/>
+      <w:lvlJc w:val="left"/>
+      <w:pPr>
+        <w:tabs>
+          <w:tab w:val="num" w:pos="2160"/>
+        </w:tabs>
+        <w:ind w:left="2160" w:hanging="360"/>
+      </w:pPr>
+      <w:rPr>
+        <w:rFonts w:ascii="Wingdings" w:hAnsi="Wingdings" w:hint="default"/>
+        <w:sz w:val="20"/>
+      </w:rPr>
+    </w:lvl>
+    <w:lvl w:ilvl="3" w:tentative="1">
+      <w:start w:val="1"/>
+      <w:numFmt w:val="bullet"/>
+      <w:lvlText w:val=""/>
+      <w:lvlJc w:val="left"/>
+      <w:pPr>
+        <w:tabs>
+          <w:tab w:val="num" w:pos="2880"/>
+        </w:tabs>
+        <w:ind w:left="2880" w:hanging="360"/>
+      </w:pPr>
+      <w:rPr>
+        <w:rFonts w:ascii="Wingdings" w:hAnsi="Wingdings" w:hint="default"/>
+        <w:sz w:val="20"/>
+      </w:rPr>
+    </w:lvl>
+    <w:lvl w:ilvl="4" w:tentative="1">
+      <w:start w:val="1"/>
+      <w:numFmt w:val="bullet"/>
+      <w:lvlText w:val=""/>
+      <w:lvlJc w:val="left"/>
+      <w:pPr>
+        <w:tabs>
+          <w:tab w:val="num" w:pos="3600"/>
+        </w:tabs>
+        <w:ind w:left="3600" w:hanging="360"/>
+      </w:pPr>
+      <w:rPr>
+        <w:rFonts w:ascii="Wingdings" w:hAnsi="Wingdings" w:hint="default"/>
+        <w:sz w:val="20"/>
+      </w:rPr>
+    </w:lvl>
+    <w:lvl w:ilvl="5" w:tentative="1">
+      <w:start w:val="1"/>
+      <w:numFmt w:val="bullet"/>
+      <w:lvlText w:val=""/>
+      <w:lvlJc w:val="left"/>
+      <w:pPr>
+        <w:tabs>
+          <w:tab w:val="num" w:pos="4320"/>
+        </w:tabs>
+        <w:ind w:left="4320" w:hanging="360"/>
+      </w:pPr>
+      <w:rPr>
+        <w:rFonts w:ascii="Wingdings" w:hAnsi="Wingdings" w:hint="default"/>
+        <w:sz w:val="20"/>
+      </w:rPr>
+    </w:lvl>
+    <w:lvl w:ilvl="6" w:tentative="1">
+      <w:start w:val="1"/>
+      <w:numFmt w:val="bullet"/>
+      <w:lvlText w:val=""/>
+      <w:lvlJc w:val="left"/>
+      <w:pPr>
+        <w:tabs>
+          <w:tab w:val="num" w:pos="5040"/>
+        </w:tabs>
+        <w:ind w:left="5040" w:hanging="360"/>
+      </w:pPr>
+      <w:rPr>
+        <w:rFonts w:ascii="Wingdings" w:hAnsi="Wingdings" w:hint="default"/>
+        <w:sz w:val="20"/>
+      </w:rPr>
+    </w:lvl>
+    <w:lvl w:ilvl="7" w:tentative="1">
+      <w:start w:val="1"/>
+      <w:numFmt w:val="bullet"/>
+      <w:lvlText w:val=""/>
+      <w:lvlJc w:val="left"/>
+      <w:pPr>
+        <w:tabs>
+          <w:tab w:val="num" w:pos="5760"/>
+        </w:tabs>
+        <w:ind w:left="5760" w:hanging="360"/>
+      </w:pPr>
+      <w:rPr>
+        <w:rFonts w:ascii="Wingdings" w:hAnsi="Wingdings" w:hint="default"/>
+        <w:sz w:val="20"/>
+      </w:rPr>
+    </w:lvl>
+    <w:lvl w:ilvl="8" w:tentative="1">
+      <w:start w:val="1"/>
+      <w:numFmt w:val="bullet"/>
+      <w:lvlText w:val=""/>
+      <w:lvlJc w:val="left"/>
+      <w:pPr>
+        <w:tabs>
+          <w:tab w:val="num" w:pos="6480"/>
+        </w:tabs>
+        <w:ind w:left="6480" w:hanging="360"/>
+      </w:pPr>
+      <w:rPr>
+        <w:rFonts w:ascii="Wingdings" w:hAnsi="Wingdings" w:hint="default"/>
+        <w:sz w:val="20"/>
+      </w:rPr>
+    </w:lvl>
+  </w:abstractNum>
+  <w:abstractNum w:abstractNumId="2" w15:restartNumberingAfterBreak="0">
     <w:nsid w:val="765F679D"/>
     <w:multiLevelType w:val="hybridMultilevel"/>
     <w:tmpl w:val="1A105966"/>
@@ -439,6 +1546,12 @@
     </w:lvl>
   </w:abstractNum>
   <w:num w:numId="1" w16cid:durableId="1460034161">
+    <w:abstractNumId w:val="2"/>
+  </w:num>
+  <w:num w:numId="2" w16cid:durableId="1232734729">
+    <w:abstractNumId w:val="1"/>
+  </w:num>
+  <w:num w:numId="3" w16cid:durableId="1408308409">
     <w:abstractNumId w:val="0"/>
   </w:num>
 </w:numbering>
@@ -1359,6 +2472,69 @@
       <w:spacing w:val="5"/>
     </w:rPr>
   </w:style>
+  <w:style w:type="table" w:styleId="TableGrid">
+    <w:name w:val="Table Grid"/>
+    <w:basedOn w:val="TableNormal"/>
+    <w:uiPriority w:val="39"/>
+    <w:rsid w:val="0070441A"/>
+    <w:pPr>
+      <w:spacing w:after="0" w:line="240" w:lineRule="auto"/>
+    </w:pPr>
+    <w:tblPr>
+      <w:tblBorders>
+        <w:top w:val="single" w:sz="4" w:space="0" w:color="auto"/>
+        <w:left w:val="single" w:sz="4" w:space="0" w:color="auto"/>
+        <w:bottom w:val="single" w:sz="4" w:space="0" w:color="auto"/>
+        <w:right w:val="single" w:sz="4" w:space="0" w:color="auto"/>
+        <w:insideH w:val="single" w:sz="4" w:space="0" w:color="auto"/>
+        <w:insideV w:val="single" w:sz="4" w:space="0" w:color="auto"/>
+      </w:tblBorders>
+    </w:tblPr>
+  </w:style>
+  <w:style w:type="paragraph" w:styleId="Header">
+    <w:name w:val="header"/>
+    <w:basedOn w:val="Normal"/>
+    <w:link w:val="HeaderChar"/>
+    <w:uiPriority w:val="99"/>
+    <w:unhideWhenUsed/>
+    <w:rsid w:val="0059331F"/>
+    <w:pPr>
+      <w:tabs>
+        <w:tab w:val="center" w:pos="4513"/>
+        <w:tab w:val="right" w:pos="9026"/>
+      </w:tabs>
+      <w:spacing w:after="0" w:line="240" w:lineRule="auto"/>
+    </w:pPr>
+  </w:style>
+  <w:style w:type="character" w:customStyle="1" w:styleId="HeaderChar">
+    <w:name w:val="Header Char"/>
+    <w:basedOn w:val="DefaultParagraphFont"/>
+    <w:link w:val="Header"/>
+    <w:uiPriority w:val="99"/>
+    <w:rsid w:val="0059331F"/>
+  </w:style>
+  <w:style w:type="paragraph" w:styleId="Footer">
+    <w:name w:val="footer"/>
+    <w:basedOn w:val="Normal"/>
+    <w:link w:val="FooterChar"/>
+    <w:uiPriority w:val="99"/>
+    <w:unhideWhenUsed/>
+    <w:rsid w:val="0059331F"/>
+    <w:pPr>
+      <w:tabs>
+        <w:tab w:val="center" w:pos="4513"/>
+        <w:tab w:val="right" w:pos="9026"/>
+      </w:tabs>
+      <w:spacing w:after="0" w:line="240" w:lineRule="auto"/>
+    </w:pPr>
+  </w:style>
+  <w:style w:type="character" w:customStyle="1" w:styleId="FooterChar">
+    <w:name w:val="Footer Char"/>
+    <w:basedOn w:val="DefaultParagraphFont"/>
+    <w:link w:val="Footer"/>
+    <w:uiPriority w:val="99"/>
+    <w:rsid w:val="0059331F"/>
+  </w:style>
 </w:styles>
 </file>
 

</xml_diff>

<commit_message>
Updated non-functional requirements in documentation
</commit_message>
<xml_diff>
--- a/Docs/Documentation.docx
+++ b/Docs/Documentation.docx
@@ -371,7 +371,21 @@
         <w:jc w:val="both"/>
       </w:pPr>
       <w:r>
-        <w:t xml:space="preserve">The user’s passwords will be hashed before they are stored in the database for enhanced security. It will also be a responsive application to enable accessibility for desktop, Android and iOS devices. </w:t>
+        <w:t xml:space="preserve">The </w:t>
+      </w:r>
+      <w:r>
+        <w:t>application will use JSON Web Tokens (JWTs</w:t>
+      </w:r>
+      <w:proofErr w:type="gramStart"/>
+      <w:r>
+        <w:t>)</w:t>
+      </w:r>
+      <w:proofErr w:type="gramEnd"/>
+      <w:r>
+        <w:t xml:space="preserve"> and it will hash the </w:t>
+      </w:r>
+      <w:r>
+        <w:t xml:space="preserve">user’s passwords before they are stored in the database for enhanced security. It will also be a responsive application to enable accessibility for desktop, Android and iOS devices. </w:t>
       </w:r>
     </w:p>
     <w:p>
@@ -408,13 +422,7 @@
       </w:r>
       <w:proofErr w:type="spellEnd"/>
       <w:r>
-        <w:t xml:space="preserve"> offers itinerary planning, travel budgeting, and an AI feature that generates tailored itineraries based on your destination. It also helps find accommodation, transportation, restaurants, and activities. Its budget planner lets users set limits, track purchases, and split expenses among co-travel</w:t>
-      </w:r>
-      <w:r>
-        <w:t>l</w:t>
-      </w:r>
-      <w:r>
-        <w:t>ers.</w:t>
+        <w:t xml:space="preserve"> offers itinerary planning, travel budgeting, and an AI feature that generates tailored itineraries based on your destination. It also helps find accommodation, transportation, restaurants, and activities. Its budget planner lets users set limits, track purchases, and split expenses among co-travellers.</w:t>
       </w:r>
     </w:p>
     <w:p>

</xml_diff>

<commit_message>
Updated the problem statement and solution. Then added my pitch deck
</commit_message>
<xml_diff>
--- a/Docs/Documentation.docx
+++ b/Docs/Documentation.docx
@@ -18,31 +18,32 @@
         <w:jc w:val="both"/>
       </w:pPr>
       <w:r>
-        <w:t xml:space="preserve">Suzzane wants to visit Japan for her holidays in </w:t>
-      </w:r>
-      <w:r>
-        <w:t>December but</w:t>
-      </w:r>
-      <w:r>
-        <w:t xml:space="preserve"> doesn’t want the manual hassle of going </w:t>
-      </w:r>
-      <w:r>
-        <w:t>in</w:t>
-      </w:r>
-      <w:r>
-        <w:t>to her browser, making multiple search</w:t>
-      </w:r>
-      <w:r>
-        <w:t xml:space="preserve"> queries</w:t>
-      </w:r>
-      <w:r>
-        <w:t xml:space="preserve"> for hotels, food spots, modes of transport she can use, activity areas with good reviews and finally</w:t>
+        <w:t>People look forward to vacations and cannot wait to start it, but before it starts, they need to compile a plan. However, compiling a vacation plan requires making multiple search queries. For example, what type of transportation is commonly used in the area, which accommodation should be booked throughout the vacation, which food spots are found in the vacation destination, as well as what attractions would be available. This leads to multiple browser tabs open and hours spent on compiling the plan.</w:t>
+      </w:r>
+    </w:p>
+    <w:p>
+      <w:pPr>
+        <w:jc w:val="both"/>
+      </w:pPr>
+    </w:p>
+    <w:p>
+      <w:pPr>
+        <w:jc w:val="both"/>
+      </w:pPr>
+      <w:r>
+        <w:t>Additionally, a budget needs to be calculated for a vacation plan. This might require the conversion of prices from a destination’s currency to the user’s preferred currency. To do so, the exchange rate need</w:t>
+      </w:r>
+      <w:r>
+        <w:t>s</w:t>
+      </w:r>
+      <w:r>
+        <w:t xml:space="preserve"> to be known</w:t>
       </w:r>
       <w:r>
         <w:t>,</w:t>
       </w:r>
       <w:r>
-        <w:t xml:space="preserve"> choosing from her searches. Additionally, she doesn’t know a rough estimation of how much she should budget for the holiday vacation in Japan. </w:t>
+        <w:t xml:space="preserve"> and calculations need to be executed. This further adds to the hours spent on compiling the plan.  </w:t>
       </w:r>
     </w:p>
     <w:p>
@@ -66,103 +67,52 @@
         <w:jc w:val="both"/>
       </w:pPr>
       <w:r>
-        <w:t xml:space="preserve">To solve her issue, </w:t>
-      </w:r>
-      <w:r>
-        <w:t>this</w:t>
+        <w:t>VacayPay solves this by doing the following. Based on the selected vacation</w:t>
+      </w:r>
+      <w:r>
+        <w:t xml:space="preserve"> destination, </w:t>
+      </w:r>
+      <w:r>
+        <w:t xml:space="preserve">as well as their selected spender preferences, </w:t>
+      </w:r>
+      <w:r>
+        <w:t xml:space="preserve">the application will </w:t>
+      </w:r>
+      <w:r>
+        <w:t>retrieve</w:t>
+      </w:r>
+      <w:r>
+        <w:t xml:space="preserve"> a selection of </w:t>
+      </w:r>
+      <w:r>
+        <w:t xml:space="preserve">transportation, </w:t>
+      </w:r>
+      <w:r>
+        <w:t>accommodation</w:t>
+      </w:r>
+      <w:r>
+        <w:t xml:space="preserve">, food spots, and </w:t>
+      </w:r>
+      <w:r>
+        <w:t>attraction</w:t>
       </w:r>
       <w:r>
         <w:t xml:space="preserve"> </w:t>
       </w:r>
       <w:r>
-        <w:t xml:space="preserve">web </w:t>
-      </w:r>
-      <w:r>
-        <w:t xml:space="preserve">application </w:t>
-      </w:r>
-      <w:r>
-        <w:t xml:space="preserve">will </w:t>
-      </w:r>
-      <w:r>
-        <w:t xml:space="preserve">help her </w:t>
-      </w:r>
-      <w:r>
-        <w:t xml:space="preserve">compile </w:t>
-      </w:r>
-      <w:r>
-        <w:t xml:space="preserve">a budget for her vacation. Based on her </w:t>
-      </w:r>
-      <w:r>
-        <w:t>vacation</w:t>
-      </w:r>
-      <w:r>
-        <w:t xml:space="preserve"> destination, she will specify what type of spender she is. Based on the destination and her spend</w:t>
-      </w:r>
-      <w:r>
-        <w:t>er type</w:t>
-      </w:r>
-      <w:r>
-        <w:t xml:space="preserve">, the application will </w:t>
-      </w:r>
-      <w:r>
-        <w:t>retrieve</w:t>
-      </w:r>
-      <w:r>
-        <w:t xml:space="preserve"> a selection of </w:t>
-      </w:r>
-      <w:r>
-        <w:t>accommodation</w:t>
-      </w:r>
-      <w:r>
-        <w:t xml:space="preserve">, food spots, common modes of transportation, and </w:t>
-      </w:r>
-      <w:r>
-        <w:t>attraction</w:t>
-      </w:r>
-      <w:r>
-        <w:t xml:space="preserve"> </w:t>
-      </w:r>
-      <w:r>
-        <w:t>places to visit</w:t>
-      </w:r>
-      <w:r>
-        <w:t xml:space="preserve">. Once she is satisfied with her selection, </w:t>
-      </w:r>
-      <w:r>
-        <w:t xml:space="preserve">the application will </w:t>
-      </w:r>
-      <w:r>
-        <w:t>save the</w:t>
-      </w:r>
-      <w:r>
-        <w:t xml:space="preserve"> plan detailing the </w:t>
-      </w:r>
-      <w:r>
-        <w:t>transportation</w:t>
-      </w:r>
-      <w:r>
-        <w:t xml:space="preserve">, </w:t>
-      </w:r>
-      <w:r>
-        <w:t xml:space="preserve">accommodation, </w:t>
-      </w:r>
-      <w:r>
-        <w:t xml:space="preserve">food spots, and </w:t>
-      </w:r>
-      <w:r>
-        <w:t>attractions</w:t>
-      </w:r>
-      <w:r>
-        <w:t xml:space="preserve"> </w:t>
-      </w:r>
-      <w:r>
-        <w:t>places</w:t>
-      </w:r>
-      <w:r>
-        <w:t xml:space="preserve"> and provide an estimated budget for her vacation.</w:t>
-      </w:r>
-      <w:r>
-        <w:t xml:space="preserve"> </w:t>
+        <w:t>for that destination</w:t>
+      </w:r>
+      <w:r>
+        <w:t xml:space="preserve">. </w:t>
+      </w:r>
+      <w:r>
+        <w:t>This allows a user to select from the retrieved items. After the selection, t</w:t>
+      </w:r>
+      <w:r>
+        <w:t xml:space="preserve">he application will </w:t>
+      </w:r>
+      <w:r>
+        <w:t xml:space="preserve">provide a preview detailing the estimated budget for the vacation. Once the user is satisfied, the vacation plan is saved and can be viewed, edited or deleted at a later stage. </w:t>
       </w:r>
     </w:p>
     <w:p>
@@ -244,6 +194,7 @@
         <w:pStyle w:val="Heading1"/>
       </w:pPr>
       <w:r>
+        <w:lastRenderedPageBreak/>
         <w:t>Non-functional requirements</w:t>
       </w:r>
     </w:p>
@@ -255,15 +206,7 @@
         <w:t xml:space="preserve">The </w:t>
       </w:r>
       <w:r>
-        <w:t>application will use JSON Web Tokens (JWTs</w:t>
-      </w:r>
-      <w:proofErr w:type="gramStart"/>
-      <w:r>
-        <w:t>)</w:t>
-      </w:r>
-      <w:proofErr w:type="gramEnd"/>
-      <w:r>
-        <w:t xml:space="preserve"> and it will hash the </w:t>
+        <w:t xml:space="preserve">application will use JSON Web Tokens (JWTs) and it will hash the </w:t>
       </w:r>
       <w:r>
         <w:t xml:space="preserve">user’s passwords before they are stored in the database for enhanced security. It will also be a responsive application to enable accessibility for desktop, Android and iOS devices. </w:t>
@@ -279,166 +222,149 @@
         <w:pStyle w:val="Heading1"/>
       </w:pPr>
       <w:r>
+        <w:t>Feasibility study</w:t>
+      </w:r>
+    </w:p>
+    <w:p>
+      <w:pPr>
+        <w:pStyle w:val="Heading2"/>
+      </w:pPr>
+      <w:r>
+        <w:t>Market feasibility</w:t>
+      </w:r>
+    </w:p>
+    <w:p>
+      <w:pPr>
+        <w:jc w:val="both"/>
+      </w:pPr>
+      <w:r>
+        <w:t>There are several vacation planner apps with budgeting features. For example, Stippl offers itinerary planning, travel budgeting, and an AI feature that generates tailored itineraries based on your destination. It also helps find accommodation, transportation, restaurants, and activities. Its budget planner lets users set limits, track purchases, and split expenses among co-travellers.</w:t>
+      </w:r>
+    </w:p>
+    <w:p>
+      <w:pPr>
+        <w:jc w:val="both"/>
+      </w:pPr>
+    </w:p>
+    <w:p>
+      <w:pPr>
+        <w:jc w:val="both"/>
+      </w:pPr>
+      <w:r>
+        <w:t>My solution is similar in that it compiles a list of accommodations, food spots, transportation options, and attractions to visit. However, unlike existing planners, it uniquely provides users with an estimated total expense for their entire vacation before the trip begins—a feature not offered by current apps like Stippl. This budgeting capability is especially helpful for individuals visiting unfamiliar places or those who want to know in advance how much they should save. As a result, users can focus on enjoying their trip without the need to track each individual expense during their vacation.</w:t>
+      </w:r>
+    </w:p>
+    <w:p>
+      <w:pPr>
+        <w:jc w:val="both"/>
+      </w:pPr>
+    </w:p>
+    <w:p>
+      <w:pPr>
+        <w:jc w:val="both"/>
+      </w:pPr>
+      <w:r>
+        <w:t xml:space="preserve">This web application is </w:t>
+      </w:r>
+      <w:r>
+        <w:t xml:space="preserve">best suited </w:t>
+      </w:r>
+      <w:r>
+        <w:t xml:space="preserve">for individual’s above the age of 18 who have the means to fund their own vacations </w:t>
+      </w:r>
+      <w:r>
+        <w:t>and</w:t>
+      </w:r>
+      <w:r>
+        <w:t xml:space="preserve"> require an estimated budget for their upcoming vacations. </w:t>
+      </w:r>
+    </w:p>
+    <w:p>
+      <w:pPr>
+        <w:jc w:val="both"/>
+      </w:pPr>
+    </w:p>
+    <w:p>
+      <w:pPr>
+        <w:pStyle w:val="Heading2"/>
+      </w:pPr>
+      <w:r>
+        <w:t>Technical feasibility</w:t>
+      </w:r>
+    </w:p>
+    <w:p>
+      <w:pPr>
+        <w:jc w:val="both"/>
+      </w:pPr>
+      <w:r>
+        <w:t xml:space="preserve">The proposed solution will make user of ReactJS, CSS, HTML, and JavaScript for the development of the frontend, MySQL and SQL for the database, and ASP.NET Core Web API to allow the frontend to make requests to the backend. The solution will be a web-application to make it accessible to desktop, Android and iOS devices. </w:t>
+      </w:r>
+    </w:p>
+    <w:p>
+      <w:pPr>
+        <w:jc w:val="both"/>
+      </w:pPr>
+    </w:p>
+    <w:p>
+      <w:pPr>
+        <w:pStyle w:val="Heading2"/>
+      </w:pPr>
+      <w:r>
         <w:lastRenderedPageBreak/>
-        <w:t>Feasibility study</w:t>
-      </w:r>
+        <w:t>Financial feasibility</w:t>
+      </w:r>
+    </w:p>
+    <w:p>
+      <w:pPr>
+        <w:jc w:val="both"/>
+      </w:pPr>
+      <w:r>
+        <w:t xml:space="preserve">By complexity, the ReactJS web application needs to make http requests to an ASP.NET Core web API to add, update, retrieve or delete data in the MySQL database. </w:t>
+      </w:r>
+      <w:r>
+        <w:t xml:space="preserve">The frontend development costs </w:t>
+      </w:r>
+      <w:r>
+        <w:t>R90 000</w:t>
+      </w:r>
+      <w:r>
+        <w:t>, the backend development costs R</w:t>
+      </w:r>
+      <w:r>
+        <w:t>120 000</w:t>
+      </w:r>
+      <w:r>
+        <w:t>, and the Database &amp; APIs costs R</w:t>
+      </w:r>
+      <w:r>
+        <w:t>170 000</w:t>
+      </w:r>
+      <w:r>
+        <w:t>. Finally, testing and quality assurance costs</w:t>
+      </w:r>
+      <w:r>
+        <w:t xml:space="preserve"> R 60 000</w:t>
+      </w:r>
+      <w:r>
+        <w:t>. Therefore, the total cost of developing this web application is R</w:t>
+      </w:r>
+      <w:r>
+        <w:t>440 000</w:t>
+      </w:r>
+      <w:r>
+        <w:t xml:space="preserve">. </w:t>
+      </w:r>
+    </w:p>
+    <w:p>
+      <w:pPr>
+        <w:jc w:val="both"/>
+      </w:pPr>
     </w:p>
     <w:p>
       <w:pPr>
         <w:pStyle w:val="Heading2"/>
       </w:pPr>
       <w:r>
-        <w:t>Market feasibility</w:t>
-      </w:r>
-    </w:p>
-    <w:p>
-      <w:pPr>
-        <w:jc w:val="both"/>
-      </w:pPr>
-      <w:r>
-        <w:t xml:space="preserve">There are several vacation planner apps with budgeting features. For example, </w:t>
-      </w:r>
-      <w:proofErr w:type="spellStart"/>
-      <w:r>
-        <w:t>Stippl</w:t>
-      </w:r>
-      <w:proofErr w:type="spellEnd"/>
-      <w:r>
-        <w:t xml:space="preserve"> offers itinerary planning, travel budgeting, and an AI feature that generates tailored itineraries based on your destination. It also helps find accommodation, transportation, restaurants, and activities. Its budget planner lets users set limits, track purchases, and split expenses among co-travellers.</w:t>
-      </w:r>
-    </w:p>
-    <w:p>
-      <w:pPr>
-        <w:jc w:val="both"/>
-      </w:pPr>
-    </w:p>
-    <w:p>
-      <w:pPr>
-        <w:jc w:val="both"/>
-      </w:pPr>
-      <w:r>
-        <w:t xml:space="preserve">My solution is similar in that it compiles a list of accommodations, food spots, transportation options, and attractions to visit. However, unlike existing planners, it uniquely provides users with an estimated total expense for their entire vacation before the trip begins—a feature not offered by current apps like </w:t>
-      </w:r>
-      <w:proofErr w:type="spellStart"/>
-      <w:r>
-        <w:t>Stippl</w:t>
-      </w:r>
-      <w:proofErr w:type="spellEnd"/>
-      <w:r>
-        <w:t>. This budgeting capability is especially helpful for individuals visiting unfamiliar places or those who want to know in advance how much they should save. As a result, users can focus on enjoying their trip without the need to track each individual expense during their vacation.</w:t>
-      </w:r>
-    </w:p>
-    <w:p>
-      <w:pPr>
-        <w:jc w:val="both"/>
-      </w:pPr>
-    </w:p>
-    <w:p>
-      <w:pPr>
-        <w:jc w:val="both"/>
-      </w:pPr>
-      <w:r>
-        <w:t xml:space="preserve">This web application is </w:t>
-      </w:r>
-      <w:r>
-        <w:t xml:space="preserve">best suited </w:t>
-      </w:r>
-      <w:r>
-        <w:t xml:space="preserve">for individual’s above the age of 18 who have the means to fund their own vacations </w:t>
-      </w:r>
-      <w:r>
-        <w:t>and</w:t>
-      </w:r>
-      <w:r>
-        <w:t xml:space="preserve"> require an estimated budget for their upcoming vacations. </w:t>
-      </w:r>
-    </w:p>
-    <w:p>
-      <w:pPr>
-        <w:jc w:val="both"/>
-      </w:pPr>
-    </w:p>
-    <w:p>
-      <w:pPr>
-        <w:pStyle w:val="Heading2"/>
-      </w:pPr>
-      <w:r>
-        <w:t>Technical feasibility</w:t>
-      </w:r>
-    </w:p>
-    <w:p>
-      <w:pPr>
-        <w:jc w:val="both"/>
-      </w:pPr>
-      <w:r>
-        <w:t xml:space="preserve">The proposed solution will make user of ReactJS, CSS, HTML, and JavaScript for the development of the frontend, MySQL and SQL for the database, and ASP.NET Core Web API to allow the frontend to make requests to the backend. The solution will be a web-application to make it accessible to desktop, Android and iOS devices. </w:t>
-      </w:r>
-    </w:p>
-    <w:p>
-      <w:pPr>
-        <w:jc w:val="both"/>
-      </w:pPr>
-    </w:p>
-    <w:p>
-      <w:pPr>
-        <w:pStyle w:val="Heading2"/>
-      </w:pPr>
-      <w:r>
-        <w:t>Financial feasibility</w:t>
-      </w:r>
-    </w:p>
-    <w:p>
-      <w:pPr>
-        <w:jc w:val="both"/>
-      </w:pPr>
-      <w:r>
-        <w:t xml:space="preserve">By complexity, the ReactJS web application needs to make http requests to an ASP.NET Core web API to add, update, retrieve or delete data in the MySQL database. </w:t>
-      </w:r>
-      <w:r>
-        <w:t xml:space="preserve">The frontend development costs </w:t>
-      </w:r>
-      <w:r>
-        <w:t>R90 000</w:t>
-      </w:r>
-      <w:r>
-        <w:t>, the backend development costs R</w:t>
-      </w:r>
-      <w:r>
-        <w:t>120 000</w:t>
-      </w:r>
-      <w:r>
-        <w:t>, and the Database &amp; APIs costs R</w:t>
-      </w:r>
-      <w:r>
-        <w:t>170 000</w:t>
-      </w:r>
-      <w:r>
-        <w:t>. Finally, testing and quality assurance costs</w:t>
-      </w:r>
-      <w:r>
-        <w:t xml:space="preserve"> R 60 000</w:t>
-      </w:r>
-      <w:r>
-        <w:t>. Therefore, the total cost of developing this web application is R</w:t>
-      </w:r>
-      <w:r>
-        <w:t>440 000</w:t>
-      </w:r>
-      <w:r>
-        <w:t xml:space="preserve">. </w:t>
-      </w:r>
-    </w:p>
-    <w:p>
-      <w:pPr>
-        <w:jc w:val="both"/>
-      </w:pPr>
-    </w:p>
-    <w:p>
-      <w:pPr>
-        <w:pStyle w:val="Heading2"/>
-      </w:pPr>
-      <w:r>
-        <w:lastRenderedPageBreak/>
         <w:t>Schedule feasibility</w:t>
       </w:r>
     </w:p>

</xml_diff>